<commit_message>
Worked on research proposal
</commit_message>
<xml_diff>
--- a/Research Proposal.docx
+++ b/Research Proposal.docx
@@ -3,8 +3,22 @@
 <w:document xmlns:wpc="http://schemas.microsoft.com/office/word/2010/wordprocessingCanvas" xmlns:cx="http://schemas.microsoft.com/office/drawing/2014/chartex" xmlns:cx1="http://schemas.microsoft.com/office/drawing/2015/9/8/chartex" xmlns:cx2="http://schemas.microsoft.com/office/drawing/2015/10/21/chartex" xmlns:cx3="http://schemas.microsoft.com/office/drawing/2016/5/9/chartex" xmlns:cx4="http://schemas.microsoft.com/office/drawing/2016/5/10/chartex" xmlns:cx5="http://schemas.microsoft.com/office/drawing/2016/5/11/chartex" xmlns:cx6="http://schemas.microsoft.com/office/drawing/2016/5/12/chartex" xmlns:cx7="http://schemas.microsoft.com/office/drawing/2016/5/13/chartex" xmlns:cx8="http://schemas.microsoft.com/office/drawing/2016/5/14/chartex" xmlns:mc="http://schemas.openxmlformats.org/markup-compatibility/2006" xmlns:aink="http://schemas.microsoft.com/office/drawing/2016/ink" xmlns:am3d="http://schemas.microsoft.com/office/drawing/2017/model3d" xmlns:o="urn:schemas-microsoft-com:office:office" xmlns:oel="http://schemas.microsoft.com/office/2019/extlst" xmlns:r="http://schemas.openxmlformats.org/officeDocument/2006/relationships" xmlns:m="http://schemas.openxmlformats.org/officeDocument/2006/math" xmlns:v="urn:schemas-microsoft-com:vml" xmlns:wp14="http://schemas.microsoft.com/office/word/2010/wordprocessingDrawing" xmlns:wp="http://schemas.openxmlformats.org/drawingml/2006/wordprocessingDrawing" xmlns:w10="urn:schemas-microsoft-com:office:word" xmlns:w="http://schemas.openxmlformats.org/wordprocessingml/2006/main" xmlns:w14="http://schemas.microsoft.com/office/word/2010/wordml" xmlns:w15="http://schemas.microsoft.com/office/word/2012/wordml" xmlns:w16cex="http://schemas.microsoft.com/office/word/2018/wordml/cex" xmlns:w16cid="http://schemas.microsoft.com/office/word/2016/wordml/cid" xmlns:w16="http://schemas.microsoft.com/office/word/2018/wordml" xmlns:w16du="http://schemas.microsoft.com/office/word/2023/wordml/word16du" xmlns:w16sdtdh="http://schemas.microsoft.com/office/word/2020/wordml/sdtdatahash" xmlns:w16sdtfl="http://schemas.microsoft.com/office/word/2024/wordml/sdtformatlock" xmlns:w16se="http://schemas.microsoft.com/office/word/2015/wordml/symex" xmlns:wpg="http://schemas.microsoft.com/office/word/2010/wordprocessingGroup" xmlns:wpi="http://schemas.microsoft.com/office/word/2010/wordprocessingInk" xmlns:wne="http://schemas.microsoft.com/office/word/2006/wordml" xmlns:wps="http://schemas.microsoft.com/office/word/2010/wordprocessingShape" mc:Ignorable="w14 w15 w16se w16cid w16 w16cex w16sdtdh w16sdtfl w16du wp14">
   <w:body>
     <w:p>
-      <w:r>
-        <w:t xml:space="preserve">1. Paper Details: </w:t>
+      <w:pPr>
+        <w:rPr>
+          <w:b/>
+          <w:bCs/>
+          <w:sz w:val="28"/>
+          <w:szCs w:val="28"/>
+        </w:rPr>
+      </w:pPr>
+      <w:r>
+        <w:rPr>
+          <w:b/>
+          <w:bCs/>
+          <w:sz w:val="28"/>
+          <w:szCs w:val="28"/>
+        </w:rPr>
+        <w:t>Paper Details</w:t>
       </w:r>
     </w:p>
     <w:p>
@@ -32,162 +46,401 @@
         <w:t xml:space="preserve">: </w:t>
       </w:r>
       <w:r>
-        <w:t xml:space="preserve">Deepak Kumar </w:t>
+        <w:t xml:space="preserve">Deepak Kumar Jaina, Pourya Shamsolmoali, Paramjit </w:t>
+      </w:r>
+      <w:proofErr w:type="spellStart"/>
+      <w:r>
+        <w:t>Sehdevc</w:t>
+      </w:r>
+      <w:proofErr w:type="spellEnd"/>
+    </w:p>
+    <w:p>
+      <w:r>
+        <w:t>P</w:t>
+      </w:r>
+      <w:r>
+        <w:t>ublication source</w:t>
+      </w:r>
+      <w:r>
+        <w:t>: Pattern Recognition Letters</w:t>
+      </w:r>
+    </w:p>
+    <w:p>
+      <w:r>
+        <w:t>Year: 2019</w:t>
+      </w:r>
+    </w:p>
+    <w:p>
+      <w:r>
+        <w:t>URL</w:t>
+      </w:r>
+      <w:r>
+        <w:t>:</w:t>
+      </w:r>
+      <w:r>
+        <w:t xml:space="preserve"> </w:t>
+      </w:r>
+      <w:r>
+        <w:t xml:space="preserve"> </w:t>
+      </w:r>
+      <w:r>
+        <w:t>https://www.sciencedirect.com/science/article/pii/S016786551930008X?via%3Dihub</w:t>
+      </w:r>
+    </w:p>
+    <w:p>
+      <w:pPr>
+        <w:rPr>
+          <w:sz w:val="28"/>
+          <w:szCs w:val="28"/>
+        </w:rPr>
+      </w:pPr>
+      <w:r>
+        <w:br/>
+      </w:r>
+      <w:r>
+        <w:rPr>
+          <w:b/>
+          <w:bCs/>
+          <w:sz w:val="28"/>
+          <w:szCs w:val="28"/>
+        </w:rPr>
+        <w:t>Research Problem</w:t>
+      </w:r>
+    </w:p>
+    <w:p>
+      <w:r>
+        <w:t>Describe the problem and why it is interesting and challenging.</w:t>
+      </w:r>
+    </w:p>
+    <w:p>
+      <w:r>
+        <w:t xml:space="preserve">This paper discusses a deep neural network that </w:t>
+      </w:r>
+      <w:r>
+        <w:t xml:space="preserve">identifies human emotion through facial expressions. </w:t>
+      </w:r>
+    </w:p>
+    <w:p>
+      <w:pPr>
+        <w:rPr>
+          <w:b/>
+          <w:bCs/>
+          <w:sz w:val="28"/>
+          <w:szCs w:val="28"/>
+        </w:rPr>
+      </w:pPr>
+      <w:r>
+        <w:br/>
+      </w:r>
+      <w:r>
+        <w:rPr>
+          <w:b/>
+          <w:bCs/>
+          <w:sz w:val="28"/>
+          <w:szCs w:val="28"/>
+        </w:rPr>
+        <w:t>Data Source</w:t>
+      </w:r>
+    </w:p>
+    <w:p>
+      <w:r>
+        <w:t>Identify the image or video data used in the paper. If not publicly available,</w:t>
+      </w:r>
+      <w:r>
+        <w:t xml:space="preserve"> </w:t>
+      </w:r>
+      <w:r>
+        <w:t>specify the data you will use or describe your plans for data collection.</w:t>
+      </w:r>
+    </w:p>
+    <w:p>
+      <w:r>
+        <w:t xml:space="preserve">This paper uses the datasets </w:t>
+      </w:r>
+      <w:r>
+        <w:t>Extended Cohn–Kanade (CK+) and Japanese Female Facial Expression (JAFFE) Dataset</w:t>
+      </w:r>
+      <w:r>
+        <w:t>, both of which are publicly available.</w:t>
+      </w:r>
+    </w:p>
+    <w:p>
+      <w:pPr>
+        <w:rPr>
+          <w:b/>
+          <w:bCs/>
+          <w:sz w:val="28"/>
+          <w:szCs w:val="28"/>
+        </w:rPr>
+      </w:pPr>
+      <w:r>
+        <w:br/>
+      </w:r>
+      <w:r>
+        <w:rPr>
+          <w:b/>
+          <w:bCs/>
+          <w:sz w:val="28"/>
+          <w:szCs w:val="28"/>
+        </w:rPr>
+        <w:t>Method Overview</w:t>
+      </w:r>
+    </w:p>
+    <w:p>
+      <w:r>
+        <w:t>Summarize the core ideas of the method(s) used. Describe the major</w:t>
+      </w:r>
+      <w:r>
+        <w:t xml:space="preserve"> </w:t>
+      </w:r>
+      <w:r>
+        <w:t>components of the approach and explain the function of each component.</w:t>
+      </w:r>
+    </w:p>
+    <w:p>
+      <w:r>
+        <w:t xml:space="preserve">The </w:t>
       </w:r>
       <w:proofErr w:type="gramStart"/>
       <w:r>
-        <w:t>Jaina ,</w:t>
+        <w:t>method</w:t>
       </w:r>
       <w:proofErr w:type="gramEnd"/>
       <w:r>
-        <w:t xml:space="preserve"> Pourya </w:t>
+        <w:t xml:space="preserve"> used in this network are as follows. First, the input images were cropped to remove all non-expression features, things like hair and the background. This also ensures that all input images are the same size (128x96). The images were then normalized and then fed into a Deep Convolutional Neural Network. The Deep Convolutional </w:t>
       </w:r>
       <w:proofErr w:type="spellStart"/>
       <w:r>
-        <w:t>Shamsolmoali</w:t>
+        <w:t>Nerual</w:t>
       </w:r>
       <w:proofErr w:type="spellEnd"/>
       <w:r>
-        <w:t xml:space="preserve"> </w:t>
-      </w:r>
-      <w:proofErr w:type="gramStart"/>
-      <w:r>
-        <w:t>b,</w:t>
-      </w:r>
-      <w:r>
-        <w:rPr>
-          <w:rFonts w:ascii="Cambria Math" w:hAnsi="Cambria Math" w:cs="Cambria Math"/>
-        </w:rPr>
-        <w:t>∗</w:t>
-      </w:r>
-      <w:proofErr w:type="gramEnd"/>
-      <w:r>
-        <w:t xml:space="preserve"> , Paramjit </w:t>
-      </w:r>
-      <w:proofErr w:type="spellStart"/>
-      <w:r>
-        <w:t>Sehdevc</w:t>
-      </w:r>
-      <w:proofErr w:type="spellEnd"/>
-    </w:p>
-    <w:p>
-      <w:r>
-        <w:t>P</w:t>
-      </w:r>
-      <w:r>
-        <w:t>ublication source</w:t>
-      </w:r>
-      <w:r>
-        <w:t>: Pattern Recognition Letters</w:t>
-      </w:r>
-    </w:p>
-    <w:p>
-      <w:r>
-        <w:t>Year: 2019</w:t>
-      </w:r>
-    </w:p>
-    <w:p>
-      <w:r>
-        <w:t>URL</w:t>
-      </w:r>
-      <w:r>
-        <w:t>:</w:t>
-      </w:r>
-      <w:r>
-        <w:t xml:space="preserve"> </w:t>
-      </w:r>
-      <w:r>
-        <w:t xml:space="preserve"> </w:t>
-      </w:r>
-      <w:r>
-        <w:t>https://www.sciencedirect.com/science/article/pii/S016786551930008X?via%3Dihub</w:t>
-      </w:r>
-    </w:p>
-    <w:p>
-      <w:r>
-        <w:br/>
-        <w:t>2. Research Problem: Describe the problem and why it is interesting and challenging.</w:t>
-      </w:r>
-    </w:p>
-    <w:p>
-      <w:r>
-        <w:br/>
-        <w:t>3. Data Source: Identify the image or video data used in the paper. If not publicly available,</w:t>
-      </w:r>
-      <w:r>
-        <w:br/>
-        <w:t>specify the data you will use or describe your plans for data collection.</w:t>
-      </w:r>
-    </w:p>
-    <w:p>
-      <w:r>
-        <w:br/>
-        <w:t>4. Method Overview: Summarize the core ideas of the method(s) used. Describe the major</w:t>
-      </w:r>
-      <w:r>
-        <w:br/>
-        <w:t>components of the approach and explain the function of each component.</w:t>
-      </w:r>
-    </w:p>
-    <w:p>
-      <w:r>
-        <w:br/>
-        <w:t>5. Assumptions: Outline any assumptions made in the paper.</w:t>
-      </w:r>
-    </w:p>
-    <w:p>
-      <w:r>
-        <w:br/>
-        <w:t>6. Advantages: Summarize the approach’s contributions and strengths.</w:t>
-      </w:r>
-    </w:p>
-    <w:p>
-      <w:r>
-        <w:br/>
-        <w:t>7. Limitations: Describe any shortcomings and proposed future improvements.</w:t>
-      </w:r>
-    </w:p>
-    <w:p>
-      <w:r>
-        <w:br/>
-        <w:t>8. Evaluation: Explain how the authors evaluated their results.</w:t>
-      </w:r>
-    </w:p>
-    <w:p>
-      <w:r>
-        <w:br/>
-        <w:t>9. Your Approach: Describe any improvements or modifications you plan to implement. If</w:t>
-      </w:r>
-      <w:r>
-        <w:t xml:space="preserve"> </w:t>
-      </w:r>
-      <w:r>
-        <w:t>using software packages, specify which ones.</w:t>
-      </w:r>
-    </w:p>
-    <w:p>
-      <w:r>
-        <w:br/>
-        <w:t>10. Evaluation Metrics: Describe how you will evaluate your results, both qualitatively</w:t>
-      </w:r>
-      <w:r>
-        <w:t xml:space="preserve"> </w:t>
-      </w:r>
-      <w:r>
-        <w:t>(expected</w:t>
-      </w:r>
-      <w:r>
-        <w:t xml:space="preserve"> </w:t>
-      </w:r>
-      <w:r>
-        <w:t>visual outcomes) and quantitatively (e.g., performance metrics, statistical tests, etc.).</w:t>
-      </w:r>
-    </w:p>
-    <w:p>
+        <w:t xml:space="preserve"> Network contains 6 convolution layers, 2 deep residual blocks, 3 max-pooling layers, 2 fully connected layers, and 1 classification layer. This outputs one of 6 possible expression classes.</w:t>
+      </w:r>
+    </w:p>
+    <w:p>
+      <w:pPr>
+        <w:rPr>
+          <w:b/>
+          <w:bCs/>
+          <w:sz w:val="28"/>
+          <w:szCs w:val="28"/>
+        </w:rPr>
+      </w:pPr>
       <w:r>
         <w:lastRenderedPageBreak/>
         <w:br/>
-        <w:t>11. Timeline: Provide a weekly schedule:</w:t>
+      </w:r>
+      <w:r>
+        <w:rPr>
+          <w:b/>
+          <w:bCs/>
+          <w:sz w:val="28"/>
+          <w:szCs w:val="28"/>
+        </w:rPr>
+        <w:t>Assumptions</w:t>
+      </w:r>
+    </w:p>
+    <w:p>
+      <w:r>
+        <w:t>Outline any assumptions made in the paper.</w:t>
+      </w:r>
+    </w:p>
+    <w:p>
+      <w:r>
+        <w:t xml:space="preserve">This paper assumes that the most valuable parts of the face for recognition are the forehead, eyebrows, eyes, cheeks, and mouth areas. They also assume that all emotions can be condensed into 6 distinct </w:t>
+      </w:r>
+      <w:proofErr w:type="spellStart"/>
+      <w:r>
+        <w:t>emtions</w:t>
+      </w:r>
+      <w:proofErr w:type="spellEnd"/>
+      <w:r>
+        <w:t xml:space="preserve">. </w:t>
+      </w:r>
+    </w:p>
+    <w:p>
+      <w:pPr>
+        <w:rPr>
+          <w:b/>
+          <w:bCs/>
+          <w:sz w:val="28"/>
+          <w:szCs w:val="28"/>
+        </w:rPr>
+      </w:pPr>
+      <w:r>
+        <w:br/>
+      </w:r>
+      <w:r>
+        <w:rPr>
+          <w:b/>
+          <w:bCs/>
+          <w:sz w:val="28"/>
+          <w:szCs w:val="28"/>
+        </w:rPr>
+        <w:t>Advantages</w:t>
+      </w:r>
+    </w:p>
+    <w:p>
+      <w:r>
+        <w:t>Summarize the approach’s contributions and strengths.</w:t>
+      </w:r>
+    </w:p>
+    <w:p>
+      <w:r>
+        <w:t>The performance achieved by the author’s model was 95%, which was higher than any previous paper. They found that their approach made the computer model much more likely to learn “subtle features”, or features that are hard to spot, or very minor.</w:t>
+      </w:r>
+    </w:p>
+    <w:p>
+      <w:pPr>
+        <w:rPr>
+          <w:b/>
+          <w:bCs/>
+          <w:sz w:val="28"/>
+          <w:szCs w:val="28"/>
+        </w:rPr>
+      </w:pPr>
+      <w:r>
+        <w:br/>
+      </w:r>
+      <w:r>
+        <w:rPr>
+          <w:b/>
+          <w:bCs/>
+          <w:sz w:val="28"/>
+          <w:szCs w:val="28"/>
+        </w:rPr>
+        <w:t>Limitations</w:t>
+      </w:r>
+    </w:p>
+    <w:p>
+      <w:r>
+        <w:t>Describe any shortcomings and proposed future improvements.</w:t>
+      </w:r>
+    </w:p>
+    <w:p/>
+    <w:p>
+      <w:r>
+        <w:br/>
+      </w:r>
+      <w:r>
+        <w:rPr>
+          <w:b/>
+          <w:bCs/>
+          <w:sz w:val="28"/>
+          <w:szCs w:val="28"/>
+        </w:rPr>
+        <w:t>Evaluation</w:t>
+      </w:r>
+    </w:p>
+    <w:p>
+      <w:r>
+        <w:t>Explain how the authors evaluated their results.</w:t>
+      </w:r>
+    </w:p>
+    <w:p>
+      <w:r>
+        <w:t xml:space="preserve">The authors evaluated their results by comparing what the program predicted the emotion to be with the tag that the emotion has. It then does this for </w:t>
+      </w:r>
+    </w:p>
+    <w:p>
+      <w:pPr>
+        <w:rPr>
+          <w:b/>
+          <w:bCs/>
+          <w:sz w:val="28"/>
+          <w:szCs w:val="28"/>
+        </w:rPr>
+      </w:pPr>
+      <w:r>
+        <w:br/>
+      </w:r>
+      <w:r>
+        <w:rPr>
+          <w:b/>
+          <w:bCs/>
+          <w:sz w:val="28"/>
+          <w:szCs w:val="28"/>
+        </w:rPr>
+        <w:t>Your Approach</w:t>
+      </w:r>
+    </w:p>
+    <w:p>
+      <w:r>
+        <w:t>Describe any improvements or modifications you plan to implement. If</w:t>
+      </w:r>
+      <w:r>
+        <w:t xml:space="preserve"> </w:t>
+      </w:r>
+      <w:r>
+        <w:t>using software packages, specify which ones.</w:t>
+      </w:r>
+    </w:p>
+    <w:p>
+      <w:pPr>
+        <w:rPr>
+          <w:b/>
+          <w:bCs/>
+          <w:sz w:val="28"/>
+          <w:szCs w:val="28"/>
+        </w:rPr>
+      </w:pPr>
+      <w:r>
+        <w:br/>
+      </w:r>
+      <w:r>
+        <w:rPr>
+          <w:b/>
+          <w:bCs/>
+          <w:sz w:val="28"/>
+          <w:szCs w:val="28"/>
+        </w:rPr>
+        <w:t>Evaluation Metrics</w:t>
+      </w:r>
+    </w:p>
+    <w:p>
+      <w:r>
+        <w:t>Describe how you will evaluate your results, both qualitatively</w:t>
+      </w:r>
+      <w:r>
+        <w:t xml:space="preserve"> </w:t>
+      </w:r>
+      <w:r>
+        <w:t>(expected</w:t>
+      </w:r>
+      <w:r>
+        <w:t xml:space="preserve"> </w:t>
+      </w:r>
+      <w:r>
+        <w:t>visual outcomes) and quantitatively (e.g., performance metrics, statistical tests, etc.).</w:t>
+      </w:r>
+    </w:p>
+    <w:p>
+      <w:pPr>
+        <w:rPr>
+          <w:b/>
+          <w:bCs/>
+          <w:sz w:val="28"/>
+          <w:szCs w:val="28"/>
+        </w:rPr>
+      </w:pPr>
+      <w:r>
+        <w:lastRenderedPageBreak/>
+        <w:br/>
+      </w:r>
+      <w:r>
+        <w:rPr>
+          <w:b/>
+          <w:bCs/>
+          <w:sz w:val="28"/>
+          <w:szCs w:val="28"/>
+        </w:rPr>
+        <w:t>Timeline</w:t>
+      </w:r>
+    </w:p>
+    <w:p>
+      <w:r>
+        <w:t>Provide a weekly schedule:</w:t>
       </w:r>
       <w:r>
         <w:br/>
@@ -211,9 +464,30 @@
       </w:r>
     </w:p>
     <w:p>
+      <w:pPr>
+        <w:rPr>
+          <w:b/>
+          <w:bCs/>
+          <w:sz w:val="28"/>
+          <w:szCs w:val="28"/>
+        </w:rPr>
+      </w:pPr>
       <w:r>
         <w:br/>
-        <w:t>12. Additional Notes: Share any other relevant information.</w:t>
+      </w:r>
+      <w:r>
+        <w:rPr>
+          <w:b/>
+          <w:bCs/>
+          <w:sz w:val="28"/>
+          <w:szCs w:val="28"/>
+        </w:rPr>
+        <w:t>Additional Notes</w:t>
+      </w:r>
+    </w:p>
+    <w:p>
+      <w:r>
+        <w:t>Share any other relevant information.</w:t>
       </w:r>
     </w:p>
     <w:p/>

</xml_diff>

<commit_message>
Finalized paper and made a pdf
</commit_message>
<xml_diff>
--- a/Research Proposal.docx
+++ b/Research Proposal.docx
@@ -106,16 +106,22 @@
     </w:p>
     <w:p>
       <w:r>
-        <w:t xml:space="preserve">This paper discusses a deep neural network that </w:t>
+        <w:t xml:space="preserve">This paper </w:t>
+      </w:r>
+      <w:r>
+        <w:t xml:space="preserve">discusses a deep neural network that </w:t>
       </w:r>
       <w:r>
         <w:t xml:space="preserve">identifies human emotion through facial expressions. </w:t>
       </w:r>
       <w:r>
-        <w:rPr>
-          <w:highlight w:val="yellow"/>
-        </w:rPr>
-        <w:t>This is extremely interesting because facial recognition from machines is a very useful tool and to be able to identify the emotions of people even for humans can be a hard thing to do, making a computer vision implementation similarly hard.</w:t>
+        <w:t>This is extremely interesting because facial recognition from machines is a very useful tool and to be able to identify the emotions of people even for humans can be a hard thing to do, making a computer vision implementation similarly hard</w:t>
+      </w:r>
+      <w:r>
+        <w:t>.</w:t>
+      </w:r>
+      <w:r>
+        <w:t xml:space="preserve"> </w:t>
       </w:r>
     </w:p>
     <w:p>
@@ -294,6 +300,27 @@
     </w:p>
     <w:p>
       <w:r>
+        <w:t xml:space="preserve">This paper is inherently limited by a niche and limited dataset that doesn’t fully encompass real world scenarios. </w:t>
+      </w:r>
+      <w:proofErr w:type="gramStart"/>
+      <w:r>
+        <w:t>Additionally</w:t>
+      </w:r>
+      <w:proofErr w:type="gramEnd"/>
+      <w:r>
+        <w:t xml:space="preserve"> the small datasets from only 10 people introduce bias, where the model performs well on those people and people who look </w:t>
+      </w:r>
+      <w:proofErr w:type="gramStart"/>
+      <w:r>
+        <w:t>similar to</w:t>
+      </w:r>
+      <w:proofErr w:type="gramEnd"/>
+      <w:r>
+        <w:t xml:space="preserve"> the people who were used in the dataset.</w:t>
+      </w:r>
+    </w:p>
+    <w:p>
+      <w:r>
         <w:br/>
       </w:r>
       <w:r>
@@ -349,73 +376,54 @@
         <w:t xml:space="preserve">We will begin by attempting to recreate the paper’s model and method. Then, we will </w:t>
       </w:r>
       <w:r>
-        <w:t>incorporate a simple attention mechanism to let the network focus on expressive facial regions (eye, mouth, eyebrows</w:t>
-      </w:r>
-      <w:r>
-        <w:rPr>
-          <w:highlight w:val="yellow"/>
-        </w:rPr>
-        <w:t xml:space="preserve">). Or </w:t>
-      </w:r>
-      <w:proofErr w:type="spellStart"/>
-      <w:r>
-        <w:rPr>
-          <w:highlight w:val="yellow"/>
-        </w:rPr>
-        <w:t>smth</w:t>
-      </w:r>
-      <w:proofErr w:type="spellEnd"/>
-      <w:r>
-        <w:rPr>
-          <w:highlight w:val="yellow"/>
-        </w:rPr>
-        <w:t xml:space="preserve"> else idk</w:t>
+        <w:t xml:space="preserve">incorporate a simple attention mechanism to let the network focus on expressive facial regions (eye, mouth, </w:t>
+      </w:r>
+      <w:r>
+        <w:t>eyebrows)</w:t>
+      </w:r>
+      <w:r>
+        <w:t>.</w:t>
+      </w:r>
+    </w:p>
+    <w:p/>
+    <w:p>
+      <w:pPr>
+        <w:rPr>
+          <w:b/>
+          <w:bCs/>
+          <w:sz w:val="28"/>
+          <w:szCs w:val="28"/>
+        </w:rPr>
+      </w:pPr>
+      <w:r>
+        <w:rPr>
+          <w:b/>
+          <w:bCs/>
+          <w:sz w:val="28"/>
+          <w:szCs w:val="28"/>
+        </w:rPr>
+        <w:t>Evaluation Metrics</w:t>
+      </w:r>
+    </w:p>
+    <w:p>
+      <w:r>
+        <w:lastRenderedPageBreak/>
+        <w:t>We will evaluate our results</w:t>
+      </w:r>
+      <w:r>
+        <w:t xml:space="preserve"> using the same metric as the original paper. We will plot accuracy and error rates over training epochs. We will then compare these accuracy and error rates to the same studies that the original paper compares to.</w:t>
       </w:r>
       <w:r>
         <w:t xml:space="preserve"> </w:t>
       </w:r>
-    </w:p>
-    <w:p/>
-    <w:p/>
-    <w:p/>
-    <w:p>
-      <w:pPr>
-        <w:rPr>
-          <w:b/>
-          <w:bCs/>
-          <w:sz w:val="28"/>
-          <w:szCs w:val="28"/>
-        </w:rPr>
-      </w:pPr>
-      <w:r>
-        <w:rPr>
-          <w:b/>
-          <w:bCs/>
-          <w:sz w:val="28"/>
-          <w:szCs w:val="28"/>
-        </w:rPr>
-        <w:t>Evaluation Metrics</w:t>
-      </w:r>
-    </w:p>
-    <w:p>
-      <w:r>
-        <w:t>We will evaluate our results</w:t>
-      </w:r>
-      <w:r>
-        <w:t xml:space="preserve"> using the same metric as the original paper. We will plot accuracy and error rates over training epochs. We will then compare these accuracy and </w:t>
-      </w:r>
-      <w:r>
-        <w:lastRenderedPageBreak/>
-        <w:t>error rates to the same studies that the original paper compares to.</w:t>
-      </w:r>
-      <w:r>
-        <w:t xml:space="preserve"> </w:t>
-      </w:r>
-      <w:r>
-        <w:rPr>
-          <w:highlight w:val="yellow"/>
-        </w:rPr>
-        <w:t>Will use a confusion matrix to evaluate accuracy.</w:t>
+      <w:r>
+        <w:t xml:space="preserve">We </w:t>
+      </w:r>
+      <w:r>
+        <w:t>w</w:t>
+      </w:r>
+      <w:r>
+        <w:t>ill use a confusion matrix to evaluate accuracy.</w:t>
       </w:r>
     </w:p>
     <w:p>
@@ -453,6 +461,8 @@
       <w:r>
         <w:t>Recreate Study</w:t>
       </w:r>
+    </w:p>
+    <w:p>
       <w:r>
         <w:br/>
         <w:t>• Week 2: November 22 – November 28</w:t>
@@ -462,6 +472,8 @@
       <w:r>
         <w:t>Implement New Method</w:t>
       </w:r>
+    </w:p>
+    <w:p>
       <w:r>
         <w:br/>
         <w:t>• Week 3: November 29 – December 5</w:t>
@@ -479,9 +491,24 @@
       <w:r>
         <w:t xml:space="preserve"> working on and improving the code. Create a final presentation.</w:t>
       </w:r>
+    </w:p>
+    <w:p>
       <w:r>
         <w:br/>
         <w:t>• Wrap up: December 6 – December 7</w:t>
+      </w:r>
+    </w:p>
+    <w:p>
+      <w:r>
+        <w:t xml:space="preserve">Finish any </w:t>
+      </w:r>
+      <w:proofErr w:type="gramStart"/>
+      <w:r>
+        <w:t>last minute</w:t>
+      </w:r>
+      <w:proofErr w:type="gramEnd"/>
+      <w:r>
+        <w:t xml:space="preserve"> errors or issues that arise and present</w:t>
       </w:r>
     </w:p>
     <w:p>

</xml_diff>

<commit_message>
Broke down assignments by person
</commit_message>
<xml_diff>
--- a/Research Proposal.docx
+++ b/Research Proposal.docx
@@ -43,13 +43,8 @@
         <w:t xml:space="preserve">: </w:t>
       </w:r>
       <w:r>
-        <w:t xml:space="preserve">Deepak Kumar Jaina, Pourya Shamsolmoali, Paramjit </w:t>
-      </w:r>
-      <w:proofErr w:type="spellStart"/>
-      <w:r>
-        <w:t>Sehdevc</w:t>
-      </w:r>
-      <w:proofErr w:type="spellEnd"/>
+        <w:t>Deepak Kumar Jaina, Pourya Shamsolmoali, Paramjit Sehdevc</w:t>
+      </w:r>
     </w:p>
     <w:p>
       <w:r>
@@ -181,23 +176,7 @@
     </w:p>
     <w:p>
       <w:r>
-        <w:t xml:space="preserve">The </w:t>
-      </w:r>
-      <w:proofErr w:type="gramStart"/>
-      <w:r>
-        <w:t>method</w:t>
-      </w:r>
-      <w:proofErr w:type="gramEnd"/>
-      <w:r>
-        <w:t xml:space="preserve"> used in this network are as follows. First, the input images were cropped to remove all non-expression features, things like hair and the background. This also ensures that all input images are the same size (128x96). The images were then normalized and then fed into a Deep Convolutional Neural Network. The Deep Convolutional </w:t>
-      </w:r>
-      <w:proofErr w:type="spellStart"/>
-      <w:r>
-        <w:t>Nerual</w:t>
-      </w:r>
-      <w:proofErr w:type="spellEnd"/>
-      <w:r>
-        <w:t xml:space="preserve"> Network contains 6 convolution layers, 2 deep residual blocks, 3 max-pooling layers, 2 fully connected layers, and 1 classification layer. This outputs one of 6 possible expression classes.</w:t>
+        <w:t>The method used in this network are as follows. First, the input images were cropped to remove all non-expression features, things like hair and the background. This also ensures that all input images are the same size (128x96). The images were then normalized and then fed into a Deep Convolutional Neural Network. The Deep Convolutional Nerual Network contains 6 convolution layers, 2 deep residual blocks, 3 max-pooling layers, 2 fully connected layers, and 1 classification layer. This outputs one of 6 possible expression classes.</w:t>
       </w:r>
     </w:p>
     <w:p>
@@ -300,23 +279,7 @@
     </w:p>
     <w:p>
       <w:r>
-        <w:t xml:space="preserve">This paper is inherently limited by a niche and limited dataset that doesn’t fully encompass real world scenarios. </w:t>
-      </w:r>
-      <w:proofErr w:type="gramStart"/>
-      <w:r>
-        <w:t>Additionally</w:t>
-      </w:r>
-      <w:proofErr w:type="gramEnd"/>
-      <w:r>
-        <w:t xml:space="preserve"> the small datasets from only 10 people introduce bias, where the model performs well on those people and people who look </w:t>
-      </w:r>
-      <w:proofErr w:type="gramStart"/>
-      <w:r>
-        <w:t>similar to</w:t>
-      </w:r>
-      <w:proofErr w:type="gramEnd"/>
-      <w:r>
-        <w:t xml:space="preserve"> the people who were used in the dataset.</w:t>
+        <w:t>This paper is inherently limited by a niche and limited dataset that doesn’t fully encompass real world scenarios. Additionally the small datasets from only 10 people introduce bias, where the model performs well on those people and people who look similar to the people who were used in the dataset.</w:t>
       </w:r>
     </w:p>
     <w:p>
@@ -461,6 +424,19 @@
       <w:r>
         <w:t>Recreate Study</w:t>
       </w:r>
+      <w:r>
+        <w:t>:</w:t>
+      </w:r>
+    </w:p>
+    <w:p>
+      <w:r>
+        <w:t>Daniel- Work on recreating the CNN</w:t>
+      </w:r>
+    </w:p>
+    <w:p>
+      <w:r>
+        <w:t>Jaron- Work on implementing image pre-processing and passing images into CNN</w:t>
+      </w:r>
     </w:p>
     <w:p>
       <w:r>
@@ -475,23 +451,52 @@
     </w:p>
     <w:p>
       <w:r>
+        <w:t xml:space="preserve">Daniel- </w:t>
+      </w:r>
+      <w:r>
+        <w:t>Work on an algorithm to isolate different parts of the face</w:t>
+      </w:r>
+    </w:p>
+    <w:p>
+      <w:r>
+        <w:t xml:space="preserve">Jaron- </w:t>
+      </w:r>
+      <w:r>
+        <w:t xml:space="preserve">Write a program to distort the different parts of the face.  Work on finding the best weights for distorting </w:t>
+      </w:r>
+      <w:r>
+        <w:t>the face.</w:t>
+      </w:r>
+    </w:p>
+    <w:p/>
+    <w:p>
+      <w:r>
         <w:br/>
         <w:t>• Week 3: November 29 – December 5</w:t>
       </w:r>
     </w:p>
     <w:p>
       <w:r>
-        <w:t xml:space="preserve">Bug fixes and </w:t>
-      </w:r>
-      <w:proofErr w:type="gramStart"/>
-      <w:r>
-        <w:t>finish</w:t>
-      </w:r>
-      <w:proofErr w:type="gramEnd"/>
-      <w:r>
-        <w:t xml:space="preserve"> working on and improving the code. Create a final presentation.</w:t>
-      </w:r>
-    </w:p>
+        <w:t>Bug fixes and finish working on and improving the code. Create a final presentation.</w:t>
+      </w:r>
+    </w:p>
+    <w:p>
+      <w:r>
+        <w:t xml:space="preserve">Daniel- </w:t>
+      </w:r>
+      <w:r>
+        <w:t>Finish debugging face isolator. Begin working on presentation (focusing on CNN and face isolator)</w:t>
+      </w:r>
+    </w:p>
+    <w:p>
+      <w:r>
+        <w:t xml:space="preserve">Jaron- </w:t>
+      </w:r>
+      <w:r>
+        <w:t>Finish debugging face distorter. Begin working on presentation (image preprocessing and face distorter)</w:t>
+      </w:r>
+    </w:p>
+    <w:p/>
     <w:p>
       <w:r>
         <w:br/>
@@ -500,17 +505,27 @@
     </w:p>
     <w:p>
       <w:r>
-        <w:t xml:space="preserve">Finish any </w:t>
-      </w:r>
-      <w:proofErr w:type="gramStart"/>
-      <w:r>
-        <w:t>last minute</w:t>
-      </w:r>
-      <w:proofErr w:type="gramEnd"/>
-      <w:r>
-        <w:t xml:space="preserve"> errors or issues that arise and present</w:t>
-      </w:r>
-    </w:p>
+        <w:t>Finish any last minute errors or issues that arise and present</w:t>
+      </w:r>
+    </w:p>
+    <w:p>
+      <w:r>
+        <w:lastRenderedPageBreak/>
+        <w:t xml:space="preserve">Daniel- </w:t>
+      </w:r>
+      <w:r>
+        <w:t>Fix any errors as they arise. Present.</w:t>
+      </w:r>
+    </w:p>
+    <w:p>
+      <w:r>
+        <w:t xml:space="preserve">Jaron- </w:t>
+      </w:r>
+      <w:r>
+        <w:t>Fix any errors as they arise. Present.</w:t>
+      </w:r>
+    </w:p>
+    <w:p/>
     <w:p>
       <w:pPr>
         <w:rPr>
@@ -949,6 +964,7 @@
   <w:style w:type="paragraph" w:default="1" w:styleId="Normal">
     <w:name w:val="Normal"/>
     <w:qFormat/>
+    <w:rsid w:val="005E1168"/>
   </w:style>
   <w:style w:type="paragraph" w:styleId="Heading1">
     <w:name w:val="heading 1"/>

</xml_diff>